<commit_message>
added api only tests
</commit_message>
<xml_diff>
--- a/QA Report.docx
+++ b/QA Report.docx
@@ -1518,25 +1518,7 @@
                 <w:sz w:val="16"/>
                 <w:szCs w:val="16"/>
               </w:rPr>
-              <w:t xml:space="preserve">Simulating connection lost at save - User not informed that </w:t>
-            </w:r>
-            <w:r>
-              <w:rPr>
-                <w:rFonts w:ascii="Calibri" w:hAnsi="Calibri" w:cs="Calibri"/>
-                <w:color w:val="000000"/>
-                <w:sz w:val="16"/>
-                <w:szCs w:val="16"/>
-              </w:rPr>
-              <w:t>connectivity</w:t>
-            </w:r>
-            <w:r>
-              <w:rPr>
-                <w:rFonts w:ascii="Calibri" w:hAnsi="Calibri" w:cs="Calibri"/>
-                <w:color w:val="000000"/>
-                <w:sz w:val="16"/>
-                <w:szCs w:val="16"/>
-              </w:rPr>
-              <w:t xml:space="preserve"> is lost</w:t>
+              <w:t>Simulating connection lost at save - User not informed that connectivity is lost</w:t>
             </w:r>
           </w:p>
         </w:tc>
@@ -2181,7 +2163,6 @@
               </w:rPr>
               <w:t xml:space="preserve">Where a user selects a check-in date beyond the current month the subsequent check-out </w:t>
             </w:r>
-            <w:proofErr w:type="spellStart"/>
             <w:r>
               <w:rPr>
                 <w:rFonts w:ascii="Calibri" w:hAnsi="Calibri" w:cs="Calibri"/>
@@ -2200,7 +2181,6 @@
               </w:rPr>
               <w:t xml:space="preserve"> </w:t>
             </w:r>
-            <w:proofErr w:type="spellEnd"/>
             <w:r>
               <w:rPr>
                 <w:rFonts w:ascii="Calibri" w:hAnsi="Calibri" w:cs="Calibri"/>
@@ -2306,16 +2286,7 @@
                 <w:sz w:val="16"/>
                 <w:szCs w:val="16"/>
               </w:rPr>
-              <w:t xml:space="preserve">Select check-out should default to </w:t>
-            </w:r>
-            <w:r>
-              <w:rPr>
-                <w:rFonts w:ascii="Calibri" w:hAnsi="Calibri" w:cs="Calibri"/>
-                <w:color w:val="000000"/>
-                <w:sz w:val="16"/>
-                <w:szCs w:val="16"/>
-              </w:rPr>
-              <w:t>02/06/20</w:t>
+              <w:t>Select check-out should default to 02/06/20</w:t>
             </w:r>
           </w:p>
         </w:tc>
@@ -3253,6 +3224,52 @@
           <w:szCs w:val="20"/>
         </w:rPr>
         <w:t>There is also a real concern of having a public API that contains no access control.  Suggest implementing user authentication to gain access to the booking page.</w:t>
+      </w:r>
+    </w:p>
+    <w:p>
+      <w:pPr>
+        <w:rPr>
+          <w:sz w:val="20"/>
+          <w:szCs w:val="20"/>
+        </w:rPr>
+      </w:pPr>
+    </w:p>
+    <w:p>
+      <w:pPr>
+        <w:rPr>
+          <w:sz w:val="20"/>
+          <w:szCs w:val="20"/>
+        </w:rPr>
+      </w:pPr>
+      <w:r>
+        <w:rPr>
+          <w:sz w:val="20"/>
+          <w:szCs w:val="20"/>
+        </w:rPr>
+        <w:t xml:space="preserve">The delete method contains basic authentication </w:t>
+      </w:r>
+      <w:r>
+        <w:rPr>
+          <w:sz w:val="20"/>
+          <w:szCs w:val="20"/>
+        </w:rPr>
+        <w:t xml:space="preserve">however this can be captured and decoded to reveal the </w:t>
+      </w:r>
+      <w:proofErr w:type="gramStart"/>
+      <w:r>
+        <w:rPr>
+          <w:sz w:val="20"/>
+          <w:szCs w:val="20"/>
+        </w:rPr>
+        <w:t>user name</w:t>
+      </w:r>
+      <w:proofErr w:type="gramEnd"/>
+      <w:r>
+        <w:rPr>
+          <w:sz w:val="20"/>
+          <w:szCs w:val="20"/>
+        </w:rPr>
+        <w:t xml:space="preserve"> and password.</w:t>
       </w:r>
     </w:p>
     <w:p>
@@ -3894,6 +3911,8 @@
               </w:rPr>
               <w:t>Suggest implementing access control to ensure a user can only view their own bookings (as oppose to all bookings)</w:t>
             </w:r>
+            <w:bookmarkStart w:id="0" w:name="_GoBack"/>
+            <w:bookmarkEnd w:id="0"/>
           </w:p>
         </w:tc>
       </w:tr>
@@ -4070,6 +4089,7 @@
                 <w:sz w:val="16"/>
                 <w:szCs w:val="16"/>
               </w:rPr>
+              <w:lastRenderedPageBreak/>
               <w:t>5</w:t>
             </w:r>
           </w:p>
@@ -5274,25 +5294,7 @@
                 <w:sz w:val="16"/>
                 <w:szCs w:val="16"/>
               </w:rPr>
-              <w:t xml:space="preserve">To </w:t>
-            </w:r>
-            <w:r>
-              <w:rPr>
-                <w:rFonts w:ascii="Calibri" w:hAnsi="Calibri" w:cs="Calibri"/>
-                <w:color w:val="000000"/>
-                <w:sz w:val="16"/>
-                <w:szCs w:val="16"/>
-              </w:rPr>
-              <w:t>facilitate</w:t>
-            </w:r>
-            <w:r>
-              <w:rPr>
-                <w:rFonts w:ascii="Calibri" w:hAnsi="Calibri" w:cs="Calibri"/>
-                <w:color w:val="000000"/>
-                <w:sz w:val="16"/>
-                <w:szCs w:val="16"/>
-              </w:rPr>
-              <w:t xml:space="preserve"> keyboard navigation heading levels should be sequential.  Currently the site has a &lt;h1&gt; element and then &lt;h3&gt; elements (no &lt;h2&gt;)</w:t>
+              <w:t>To facilitate keyboard navigation heading levels should be sequential.  Currently the site has a &lt;h1&gt; element and then &lt;h3&gt; elements (no &lt;h2&gt;)</w:t>
             </w:r>
           </w:p>
         </w:tc>
@@ -5576,6 +5578,37 @@
           <w:sz w:val="20"/>
           <w:szCs w:val="20"/>
         </w:rPr>
+        <w:t xml:space="preserve">There are 2 tests spec’s available one that will exercise the UI and one which just calls the API’s directly (written with the intention a FE/BE architecture is implemented in the future).  An early observation on the API </w:t>
+      </w:r>
+      <w:r>
+        <w:rPr>
+          <w:sz w:val="20"/>
+          <w:szCs w:val="20"/>
+        </w:rPr>
+        <w:lastRenderedPageBreak/>
+        <w:t>tests is the ‘DELETE’ method calls return a 201 (creation of resource).  Best practise would be to return a 200 or 204.</w:t>
+      </w:r>
+    </w:p>
+    <w:p>
+      <w:pPr>
+        <w:rPr>
+          <w:sz w:val="20"/>
+          <w:szCs w:val="20"/>
+        </w:rPr>
+      </w:pPr>
+    </w:p>
+    <w:p>
+      <w:pPr>
+        <w:rPr>
+          <w:sz w:val="20"/>
+          <w:szCs w:val="20"/>
+        </w:rPr>
+      </w:pPr>
+      <w:r>
+        <w:rPr>
+          <w:sz w:val="20"/>
+          <w:szCs w:val="20"/>
+        </w:rPr>
         <w:t xml:space="preserve">The limitations of cypress are currently it only supports chrome however given the infancy of the website and the fact </w:t>
       </w:r>
       <w:proofErr w:type="spellStart"/>
@@ -5747,14 +5780,7 @@
           <w:sz w:val="20"/>
           <w:szCs w:val="20"/>
         </w:rPr>
-        <w:t>Speak to Tech Lead to understand why a form was used to take bookings as oppose to a microservice solution containing a front and back end architecture to utilise a more secure database.</w:t>
-      </w:r>
-      <w:r>
-        <w:rPr>
-          <w:sz w:val="20"/>
-          <w:szCs w:val="20"/>
-        </w:rPr>
-        <w:t xml:space="preserve">  </w:t>
+        <w:t xml:space="preserve">Speak to Tech Lead to understand why a form was used to take bookings as oppose to a microservice solution containing a front and back end architecture to utilise a more secure database.  </w:t>
       </w:r>
       <w:r>
         <w:rPr>
@@ -5793,8 +5819,6 @@
           <w:szCs w:val="20"/>
         </w:rPr>
       </w:pPr>
-      <w:bookmarkStart w:id="0" w:name="_GoBack"/>
-      <w:bookmarkEnd w:id="0"/>
       <w:r>
         <w:rPr>
           <w:sz w:val="20"/>
@@ -5814,15 +5838,31 @@
           <w:sz w:val="20"/>
           <w:szCs w:val="20"/>
         </w:rPr>
-        <w:t xml:space="preserve">will need to be provisioned. </w:t>
-      </w:r>
-      <w:r>
-        <w:rPr>
-          <w:sz w:val="20"/>
-          <w:szCs w:val="20"/>
-        </w:rPr>
-        <w:t xml:space="preserve"> </w:t>
-      </w:r>
+        <w:t>will need to be provisioned.</w:t>
+      </w:r>
+      <w:r>
+        <w:rPr>
+          <w:sz w:val="20"/>
+          <w:szCs w:val="20"/>
+        </w:rPr>
+        <w:t xml:space="preserve">  It was noted during exploratory testing that the GET bookings and form submission/deletion introduced a lag which under load could manifest itself.</w:t>
+      </w:r>
+    </w:p>
+    <w:p>
+      <w:pPr>
+        <w:rPr>
+          <w:sz w:val="20"/>
+          <w:szCs w:val="20"/>
+        </w:rPr>
+      </w:pPr>
+    </w:p>
+    <w:p>
+      <w:pPr>
+        <w:rPr>
+          <w:sz w:val="20"/>
+          <w:szCs w:val="20"/>
+        </w:rPr>
+      </w:pPr>
       <w:r>
         <w:rPr>
           <w:sz w:val="20"/>
@@ -5835,14 +5875,35 @@
           <w:sz w:val="20"/>
           <w:szCs w:val="20"/>
         </w:rPr>
-        <w:t xml:space="preserve">et up basic load test (utilising an appropriate tool such as JMeter) to gauge how the website will handle concurrent users making concurrent booking transactions.  Move towards running a stress test to obtain a view of the maximum load the site can take before it </w:t>
-      </w:r>
-      <w:r>
-        <w:rPr>
-          <w:sz w:val="20"/>
-          <w:szCs w:val="20"/>
-        </w:rPr>
-        <w:t>reaches its limit.</w:t>
+        <w:t xml:space="preserve">et up </w:t>
+      </w:r>
+      <w:r>
+        <w:rPr>
+          <w:sz w:val="20"/>
+          <w:szCs w:val="20"/>
+        </w:rPr>
+        <w:t xml:space="preserve">a </w:t>
+      </w:r>
+      <w:r>
+        <w:rPr>
+          <w:sz w:val="20"/>
+          <w:szCs w:val="20"/>
+        </w:rPr>
+        <w:t xml:space="preserve">load test (utilising an appropriate tool such as JMeter) to gauge how the website will handle concurrent users making concurrent booking transactions.  Move towards running a stress test to obtain a view of the maximum load the site can take before it </w:t>
+      </w:r>
+      <w:r>
+        <w:rPr>
+          <w:sz w:val="20"/>
+          <w:szCs w:val="20"/>
+        </w:rPr>
+        <w:t>reaches its limit</w:t>
+      </w:r>
+      <w:r>
+        <w:rPr>
+          <w:sz w:val="20"/>
+          <w:szCs w:val="20"/>
+        </w:rPr>
+        <w:t xml:space="preserve"> (anticipated volumetrics to be provided by the client)</w:t>
       </w:r>
     </w:p>
     <w:p>

</xml_diff>